<commit_message>
add diagrams to docs
</commit_message>
<xml_diff>
--- a/EnjoyTrip_Final_서울_16_방태연_정현우.docx
+++ b/EnjoyTrip_Final_서울_16_방태연_정현우.docx
@@ -1,6 +1,6 @@
 
 <file path=word/document.xml><?xml version="1.0" encoding="utf-8"?>
-<w:document xmlns:wpc="http://schemas.microsoft.com/office/word/2010/wordprocessingCanvas" xmlns:cx="http://schemas.microsoft.com/office/drawing/2014/chartex" xmlns:mc="http://schemas.openxmlformats.org/markup-compatibility/2006" xmlns:o="urn:schemas-microsoft-com:office:office" xmlns:r="http://schemas.openxmlformats.org/officeDocument/2006/relationships" xmlns:m="http://schemas.openxmlformats.org/officeDocument/2006/math" xmlns:v="urn:schemas-microsoft-com:vml" xmlns:wp14="http://schemas.microsoft.com/office/word/2010/wordprocessingDrawing" xmlns:wp="http://schemas.openxmlformats.org/drawingml/2006/wordprocessingDrawing" xmlns:w10="urn:schemas-microsoft-com:office:word" xmlns:w="http://schemas.openxmlformats.org/wordprocessingml/2006/main" xmlns:w14="http://schemas.microsoft.com/office/word/2010/wordml" xmlns:w15="http://schemas.microsoft.com/office/word/2012/wordml" xmlns:w16se="http://schemas.microsoft.com/office/word/2015/wordml/symex" xmlns:wpg="http://schemas.microsoft.com/office/word/2010/wordprocessingGroup" xmlns:wpi="http://schemas.microsoft.com/office/word/2010/wordprocessingInk" xmlns:wne="http://schemas.microsoft.com/office/word/2006/wordml" xmlns:wps="http://schemas.microsoft.com/office/word/2010/wordprocessingShape" mc:Ignorable="w14 w15 w16se wp14">
+<w:document xmlns:wpc="http://schemas.microsoft.com/office/word/2010/wordprocessingCanvas" xmlns:cx="http://schemas.microsoft.com/office/drawing/2014/chartex" xmlns:cx1="http://schemas.microsoft.com/office/drawing/2015/9/8/chartex" xmlns:cx2="http://schemas.microsoft.com/office/drawing/2015/10/21/chartex" xmlns:cx3="http://schemas.microsoft.com/office/drawing/2016/5/9/chartex" xmlns:cx4="http://schemas.microsoft.com/office/drawing/2016/5/10/chartex" xmlns:cx5="http://schemas.microsoft.com/office/drawing/2016/5/11/chartex" xmlns:cx6="http://schemas.microsoft.com/office/drawing/2016/5/12/chartex" xmlns:cx7="http://schemas.microsoft.com/office/drawing/2016/5/13/chartex" xmlns:cx8="http://schemas.microsoft.com/office/drawing/2016/5/14/chartex" xmlns:mc="http://schemas.openxmlformats.org/markup-compatibility/2006" xmlns:aink="http://schemas.microsoft.com/office/drawing/2016/ink" xmlns:am3d="http://schemas.microsoft.com/office/drawing/2017/model3d" xmlns:o="urn:schemas-microsoft-com:office:office" xmlns:oel="http://schemas.microsoft.com/office/2019/extlst" xmlns:r="http://schemas.openxmlformats.org/officeDocument/2006/relationships" xmlns:m="http://schemas.openxmlformats.org/officeDocument/2006/math" xmlns:v="urn:schemas-microsoft-com:vml" xmlns:wp14="http://schemas.microsoft.com/office/word/2010/wordprocessingDrawing" xmlns:wp="http://schemas.openxmlformats.org/drawingml/2006/wordprocessingDrawing" xmlns:w10="urn:schemas-microsoft-com:office:word" xmlns:w="http://schemas.openxmlformats.org/wordprocessingml/2006/main" xmlns:w14="http://schemas.microsoft.com/office/word/2010/wordml" xmlns:w15="http://schemas.microsoft.com/office/word/2012/wordml" xmlns:w16cex="http://schemas.microsoft.com/office/word/2018/wordml/cex" xmlns:w16cid="http://schemas.microsoft.com/office/word/2016/wordml/cid" xmlns:w16="http://schemas.microsoft.com/office/word/2018/wordml" xmlns:w16sdtdh="http://schemas.microsoft.com/office/word/2020/wordml/sdtdatahash" xmlns:w16se="http://schemas.microsoft.com/office/word/2015/wordml/symex" xmlns:wpg="http://schemas.microsoft.com/office/word/2010/wordprocessingGroup" xmlns:wpi="http://schemas.microsoft.com/office/word/2010/wordprocessingInk" xmlns:wne="http://schemas.microsoft.com/office/word/2006/wordml" xmlns:wps="http://schemas.microsoft.com/office/word/2010/wordprocessingShape" mc:Ignorable="w14 w15 w16se w16cid w16 w16cex w16sdtdh wp14">
   <w:body>
     <w:p>
       <w:pPr>
@@ -25,8 +25,6 @@
           <w:szCs w:val="24"/>
         </w:rPr>
       </w:pPr>
-      <w:bookmarkStart w:id="0" w:name="_GoBack"/>
-      <w:bookmarkEnd w:id="0"/>
       <w:r>
         <w:rPr>
           <w:rFonts w:ascii="Segoe UI" w:eastAsia="굴림" w:hAnsi="Segoe UI" w:cs="Segoe UI"/>
@@ -3623,7 +3621,6 @@
           <w:szCs w:val="24"/>
         </w:rPr>
       </w:pPr>
-      <w:proofErr w:type="spellStart"/>
       <w:r>
         <w:rPr>
           <w:rFonts w:ascii="Segoe UI" w:eastAsia="굴림" w:hAnsi="Segoe UI" w:cs="Segoe UI" w:hint="eastAsia"/>
@@ -3634,7 +3631,6 @@
         </w:rPr>
         <w:t>날짜별로</w:t>
       </w:r>
-      <w:proofErr w:type="spellEnd"/>
       <w:r>
         <w:rPr>
           <w:rFonts w:ascii="Segoe UI" w:eastAsia="굴림" w:hAnsi="Segoe UI" w:cs="Segoe UI" w:hint="eastAsia"/>
@@ -6242,6 +6238,1405 @@
       </w:r>
     </w:p>
     <w:p/>
+    <w:p>
+      <w:pPr>
+        <w:rPr>
+          <w:b/>
+          <w:bCs/>
+          <w:sz w:val="32"/>
+          <w:szCs w:val="32"/>
+        </w:rPr>
+      </w:pPr>
+      <w:proofErr w:type="spellStart"/>
+      <w:r>
+        <w:rPr>
+          <w:b/>
+          <w:bCs/>
+          <w:sz w:val="32"/>
+          <w:szCs w:val="32"/>
+        </w:rPr>
+        <w:t>Usecase</w:t>
+      </w:r>
+      <w:proofErr w:type="spellEnd"/>
+      <w:r>
+        <w:rPr>
+          <w:b/>
+          <w:bCs/>
+          <w:sz w:val="32"/>
+          <w:szCs w:val="32"/>
+        </w:rPr>
+        <w:t xml:space="preserve"> Diagram</w:t>
+      </w:r>
+    </w:p>
+    <w:p>
+      <w:pPr>
+        <w:rPr>
+          <w:b/>
+          <w:bCs/>
+          <w:sz w:val="24"/>
+          <w:szCs w:val="24"/>
+        </w:rPr>
+      </w:pPr>
+      <w:r>
+        <w:rPr>
+          <w:rFonts w:hint="eastAsia"/>
+          <w:b/>
+          <w:bCs/>
+          <w:sz w:val="24"/>
+          <w:szCs w:val="24"/>
+        </w:rPr>
+        <w:t>회원 관리</w:t>
+      </w:r>
+    </w:p>
+    <w:p>
+      <w:pPr>
+        <w:rPr>
+          <w:rFonts w:hint="eastAsia"/>
+          <w:b/>
+          <w:bCs/>
+          <w:sz w:val="24"/>
+          <w:szCs w:val="24"/>
+        </w:rPr>
+      </w:pPr>
+      <w:r>
+        <w:rPr>
+          <w:rFonts w:hint="eastAsia"/>
+          <w:b/>
+          <w:bCs/>
+          <w:noProof/>
+          <w:sz w:val="24"/>
+          <w:szCs w:val="24"/>
+        </w:rPr>
+        <w:drawing>
+          <wp:inline distT="0" distB="0" distL="0" distR="0">
+            <wp:extent cx="4318000" cy="2159000"/>
+            <wp:effectExtent l="0" t="0" r="0" b="0"/>
+            <wp:docPr id="538521392" name="그림 3"/>
+            <wp:cNvGraphicFramePr>
+              <a:graphicFrameLocks xmlns:a="http://schemas.openxmlformats.org/drawingml/2006/main" noChangeAspect="1"/>
+            </wp:cNvGraphicFramePr>
+            <a:graphic xmlns:a="http://schemas.openxmlformats.org/drawingml/2006/main">
+              <a:graphicData uri="http://schemas.openxmlformats.org/drawingml/2006/picture">
+                <pic:pic xmlns:pic="http://schemas.openxmlformats.org/drawingml/2006/picture">
+                  <pic:nvPicPr>
+                    <pic:cNvPr id="538521392" name="그림 538521392"/>
+                    <pic:cNvPicPr/>
+                  </pic:nvPicPr>
+                  <pic:blipFill>
+                    <a:blip r:embed="rId5">
+                      <a:extLst>
+                        <a:ext uri="{28A0092B-C50C-407E-A947-70E740481C1C}">
+                          <a14:useLocalDpi xmlns:a14="http://schemas.microsoft.com/office/drawing/2010/main" val="0"/>
+                        </a:ext>
+                      </a:extLst>
+                    </a:blip>
+                    <a:stretch>
+                      <a:fillRect/>
+                    </a:stretch>
+                  </pic:blipFill>
+                  <pic:spPr>
+                    <a:xfrm>
+                      <a:off x="0" y="0"/>
+                      <a:ext cx="4318000" cy="2159000"/>
+                    </a:xfrm>
+                    <a:prstGeom prst="rect">
+                      <a:avLst/>
+                    </a:prstGeom>
+                  </pic:spPr>
+                </pic:pic>
+              </a:graphicData>
+            </a:graphic>
+          </wp:inline>
+        </w:drawing>
+      </w:r>
+    </w:p>
+    <w:p>
+      <w:pPr>
+        <w:rPr>
+          <w:b/>
+          <w:bCs/>
+          <w:sz w:val="24"/>
+          <w:szCs w:val="24"/>
+        </w:rPr>
+      </w:pPr>
+      <w:r>
+        <w:rPr>
+          <w:rFonts w:hint="eastAsia"/>
+          <w:b/>
+          <w:bCs/>
+          <w:sz w:val="24"/>
+          <w:szCs w:val="24"/>
+        </w:rPr>
+        <w:t>지역별 여행지</w:t>
+      </w:r>
+    </w:p>
+    <w:p>
+      <w:pPr>
+        <w:rPr>
+          <w:rFonts w:hint="eastAsia"/>
+          <w:b/>
+          <w:bCs/>
+          <w:sz w:val="24"/>
+          <w:szCs w:val="24"/>
+        </w:rPr>
+      </w:pPr>
+      <w:r>
+        <w:rPr>
+          <w:rFonts w:hint="eastAsia"/>
+          <w:b/>
+          <w:bCs/>
+          <w:noProof/>
+          <w:sz w:val="24"/>
+          <w:szCs w:val="24"/>
+        </w:rPr>
+        <w:drawing>
+          <wp:inline distT="0" distB="0" distL="0" distR="0">
+            <wp:extent cx="4318000" cy="2032000"/>
+            <wp:effectExtent l="0" t="0" r="0" b="0"/>
+            <wp:docPr id="233464538" name="그림 4"/>
+            <wp:cNvGraphicFramePr>
+              <a:graphicFrameLocks xmlns:a="http://schemas.openxmlformats.org/drawingml/2006/main" noChangeAspect="1"/>
+            </wp:cNvGraphicFramePr>
+            <a:graphic xmlns:a="http://schemas.openxmlformats.org/drawingml/2006/main">
+              <a:graphicData uri="http://schemas.openxmlformats.org/drawingml/2006/picture">
+                <pic:pic xmlns:pic="http://schemas.openxmlformats.org/drawingml/2006/picture">
+                  <pic:nvPicPr>
+                    <pic:cNvPr id="233464538" name="그림 233464538"/>
+                    <pic:cNvPicPr/>
+                  </pic:nvPicPr>
+                  <pic:blipFill>
+                    <a:blip r:embed="rId6">
+                      <a:extLst>
+                        <a:ext uri="{28A0092B-C50C-407E-A947-70E740481C1C}">
+                          <a14:useLocalDpi xmlns:a14="http://schemas.microsoft.com/office/drawing/2010/main" val="0"/>
+                        </a:ext>
+                      </a:extLst>
+                    </a:blip>
+                    <a:stretch>
+                      <a:fillRect/>
+                    </a:stretch>
+                  </pic:blipFill>
+                  <pic:spPr>
+                    <a:xfrm>
+                      <a:off x="0" y="0"/>
+                      <a:ext cx="4318000" cy="2032000"/>
+                    </a:xfrm>
+                    <a:prstGeom prst="rect">
+                      <a:avLst/>
+                    </a:prstGeom>
+                  </pic:spPr>
+                </pic:pic>
+              </a:graphicData>
+            </a:graphic>
+          </wp:inline>
+        </w:drawing>
+      </w:r>
+    </w:p>
+    <w:p>
+      <w:pPr>
+        <w:rPr>
+          <w:b/>
+          <w:bCs/>
+          <w:sz w:val="24"/>
+          <w:szCs w:val="24"/>
+        </w:rPr>
+      </w:pPr>
+    </w:p>
+    <w:p>
+      <w:pPr>
+        <w:rPr>
+          <w:b/>
+          <w:bCs/>
+          <w:sz w:val="24"/>
+          <w:szCs w:val="24"/>
+        </w:rPr>
+      </w:pPr>
+    </w:p>
+    <w:p>
+      <w:pPr>
+        <w:rPr>
+          <w:b/>
+          <w:bCs/>
+          <w:sz w:val="24"/>
+          <w:szCs w:val="24"/>
+        </w:rPr>
+      </w:pPr>
+    </w:p>
+    <w:p>
+      <w:pPr>
+        <w:rPr>
+          <w:b/>
+          <w:bCs/>
+          <w:sz w:val="24"/>
+          <w:szCs w:val="24"/>
+        </w:rPr>
+      </w:pPr>
+      <w:r>
+        <w:rPr>
+          <w:rFonts w:hint="eastAsia"/>
+          <w:b/>
+          <w:bCs/>
+          <w:sz w:val="24"/>
+          <w:szCs w:val="24"/>
+        </w:rPr>
+        <w:lastRenderedPageBreak/>
+        <w:t>여행 계획</w:t>
+      </w:r>
+    </w:p>
+    <w:p>
+      <w:pPr>
+        <w:rPr>
+          <w:rFonts w:hint="eastAsia"/>
+          <w:b/>
+          <w:bCs/>
+          <w:sz w:val="24"/>
+          <w:szCs w:val="24"/>
+        </w:rPr>
+      </w:pPr>
+      <w:r>
+        <w:rPr>
+          <w:rFonts w:hint="eastAsia"/>
+          <w:b/>
+          <w:bCs/>
+          <w:noProof/>
+          <w:sz w:val="24"/>
+          <w:szCs w:val="24"/>
+        </w:rPr>
+        <w:drawing>
+          <wp:inline distT="0" distB="0" distL="0" distR="0">
+            <wp:extent cx="4318000" cy="2540000"/>
+            <wp:effectExtent l="0" t="0" r="0" b="0"/>
+            <wp:docPr id="192987972" name="그림 5"/>
+            <wp:cNvGraphicFramePr>
+              <a:graphicFrameLocks xmlns:a="http://schemas.openxmlformats.org/drawingml/2006/main" noChangeAspect="1"/>
+            </wp:cNvGraphicFramePr>
+            <a:graphic xmlns:a="http://schemas.openxmlformats.org/drawingml/2006/main">
+              <a:graphicData uri="http://schemas.openxmlformats.org/drawingml/2006/picture">
+                <pic:pic xmlns:pic="http://schemas.openxmlformats.org/drawingml/2006/picture">
+                  <pic:nvPicPr>
+                    <pic:cNvPr id="192987972" name="그림 192987972"/>
+                    <pic:cNvPicPr/>
+                  </pic:nvPicPr>
+                  <pic:blipFill>
+                    <a:blip r:embed="rId7">
+                      <a:extLst>
+                        <a:ext uri="{28A0092B-C50C-407E-A947-70E740481C1C}">
+                          <a14:useLocalDpi xmlns:a14="http://schemas.microsoft.com/office/drawing/2010/main" val="0"/>
+                        </a:ext>
+                      </a:extLst>
+                    </a:blip>
+                    <a:stretch>
+                      <a:fillRect/>
+                    </a:stretch>
+                  </pic:blipFill>
+                  <pic:spPr>
+                    <a:xfrm>
+                      <a:off x="0" y="0"/>
+                      <a:ext cx="4318000" cy="2540000"/>
+                    </a:xfrm>
+                    <a:prstGeom prst="rect">
+                      <a:avLst/>
+                    </a:prstGeom>
+                  </pic:spPr>
+                </pic:pic>
+              </a:graphicData>
+            </a:graphic>
+          </wp:inline>
+        </w:drawing>
+      </w:r>
+    </w:p>
+    <w:p>
+      <w:pPr>
+        <w:rPr>
+          <w:b/>
+          <w:bCs/>
+          <w:sz w:val="24"/>
+          <w:szCs w:val="24"/>
+        </w:rPr>
+      </w:pPr>
+      <w:proofErr w:type="spellStart"/>
+      <w:r>
+        <w:rPr>
+          <w:rFonts w:hint="eastAsia"/>
+          <w:b/>
+          <w:bCs/>
+          <w:sz w:val="24"/>
+          <w:szCs w:val="24"/>
+        </w:rPr>
+        <w:t>핫플레이스</w:t>
+      </w:r>
+      <w:proofErr w:type="spellEnd"/>
+    </w:p>
+    <w:p>
+      <w:pPr>
+        <w:rPr>
+          <w:rFonts w:hint="eastAsia"/>
+          <w:b/>
+          <w:bCs/>
+          <w:sz w:val="24"/>
+          <w:szCs w:val="24"/>
+        </w:rPr>
+      </w:pPr>
+      <w:r>
+        <w:rPr>
+          <w:rFonts w:hint="eastAsia"/>
+          <w:b/>
+          <w:bCs/>
+          <w:noProof/>
+          <w:sz w:val="24"/>
+          <w:szCs w:val="24"/>
+        </w:rPr>
+        <w:drawing>
+          <wp:inline distT="0" distB="0" distL="0" distR="0">
+            <wp:extent cx="4445000" cy="3048000"/>
+            <wp:effectExtent l="0" t="0" r="0" b="0"/>
+            <wp:docPr id="1880131131" name="그림 6"/>
+            <wp:cNvGraphicFramePr>
+              <a:graphicFrameLocks xmlns:a="http://schemas.openxmlformats.org/drawingml/2006/main" noChangeAspect="1"/>
+            </wp:cNvGraphicFramePr>
+            <a:graphic xmlns:a="http://schemas.openxmlformats.org/drawingml/2006/main">
+              <a:graphicData uri="http://schemas.openxmlformats.org/drawingml/2006/picture">
+                <pic:pic xmlns:pic="http://schemas.openxmlformats.org/drawingml/2006/picture">
+                  <pic:nvPicPr>
+                    <pic:cNvPr id="1880131131" name="그림 1880131131"/>
+                    <pic:cNvPicPr/>
+                  </pic:nvPicPr>
+                  <pic:blipFill>
+                    <a:blip r:embed="rId8">
+                      <a:extLst>
+                        <a:ext uri="{28A0092B-C50C-407E-A947-70E740481C1C}">
+                          <a14:useLocalDpi xmlns:a14="http://schemas.microsoft.com/office/drawing/2010/main" val="0"/>
+                        </a:ext>
+                      </a:extLst>
+                    </a:blip>
+                    <a:stretch>
+                      <a:fillRect/>
+                    </a:stretch>
+                  </pic:blipFill>
+                  <pic:spPr>
+                    <a:xfrm>
+                      <a:off x="0" y="0"/>
+                      <a:ext cx="4445000" cy="3048000"/>
+                    </a:xfrm>
+                    <a:prstGeom prst="rect">
+                      <a:avLst/>
+                    </a:prstGeom>
+                  </pic:spPr>
+                </pic:pic>
+              </a:graphicData>
+            </a:graphic>
+          </wp:inline>
+        </w:drawing>
+      </w:r>
+    </w:p>
+    <w:p>
+      <w:pPr>
+        <w:rPr>
+          <w:b/>
+          <w:bCs/>
+          <w:sz w:val="24"/>
+          <w:szCs w:val="24"/>
+        </w:rPr>
+      </w:pPr>
+    </w:p>
+    <w:p>
+      <w:pPr>
+        <w:rPr>
+          <w:b/>
+          <w:bCs/>
+          <w:sz w:val="24"/>
+          <w:szCs w:val="24"/>
+        </w:rPr>
+      </w:pPr>
+    </w:p>
+    <w:p>
+      <w:pPr>
+        <w:rPr>
+          <w:b/>
+          <w:bCs/>
+          <w:sz w:val="24"/>
+          <w:szCs w:val="24"/>
+        </w:rPr>
+      </w:pPr>
+    </w:p>
+    <w:p>
+      <w:pPr>
+        <w:rPr>
+          <w:b/>
+          <w:bCs/>
+          <w:sz w:val="24"/>
+          <w:szCs w:val="24"/>
+        </w:rPr>
+      </w:pPr>
+    </w:p>
+    <w:p>
+      <w:pPr>
+        <w:rPr>
+          <w:b/>
+          <w:bCs/>
+          <w:sz w:val="24"/>
+          <w:szCs w:val="24"/>
+        </w:rPr>
+      </w:pPr>
+    </w:p>
+    <w:p>
+      <w:pPr>
+        <w:rPr>
+          <w:b/>
+          <w:bCs/>
+          <w:sz w:val="24"/>
+          <w:szCs w:val="24"/>
+        </w:rPr>
+      </w:pPr>
+      <w:r>
+        <w:rPr>
+          <w:rFonts w:hint="eastAsia"/>
+          <w:b/>
+          <w:bCs/>
+          <w:sz w:val="24"/>
+          <w:szCs w:val="24"/>
+        </w:rPr>
+        <w:lastRenderedPageBreak/>
+        <w:t>Q</w:t>
+      </w:r>
+      <w:r>
+        <w:rPr>
+          <w:b/>
+          <w:bCs/>
+          <w:sz w:val="24"/>
+          <w:szCs w:val="24"/>
+        </w:rPr>
+        <w:t xml:space="preserve">&amp;A </w:t>
+      </w:r>
+      <w:r>
+        <w:rPr>
+          <w:rFonts w:hint="eastAsia"/>
+          <w:b/>
+          <w:bCs/>
+          <w:sz w:val="24"/>
+          <w:szCs w:val="24"/>
+        </w:rPr>
+        <w:t>게시판</w:t>
+      </w:r>
+    </w:p>
+    <w:p>
+      <w:pPr>
+        <w:rPr>
+          <w:b/>
+          <w:bCs/>
+          <w:sz w:val="24"/>
+          <w:szCs w:val="24"/>
+        </w:rPr>
+      </w:pPr>
+      <w:r>
+        <w:rPr>
+          <w:b/>
+          <w:bCs/>
+          <w:noProof/>
+          <w:sz w:val="24"/>
+          <w:szCs w:val="24"/>
+        </w:rPr>
+        <w:drawing>
+          <wp:inline distT="0" distB="0" distL="0" distR="0">
+            <wp:extent cx="4445000" cy="2984500"/>
+            <wp:effectExtent l="0" t="0" r="0" b="0"/>
+            <wp:docPr id="78737595" name="그림 7"/>
+            <wp:cNvGraphicFramePr>
+              <a:graphicFrameLocks xmlns:a="http://schemas.openxmlformats.org/drawingml/2006/main" noChangeAspect="1"/>
+            </wp:cNvGraphicFramePr>
+            <a:graphic xmlns:a="http://schemas.openxmlformats.org/drawingml/2006/main">
+              <a:graphicData uri="http://schemas.openxmlformats.org/drawingml/2006/picture">
+                <pic:pic xmlns:pic="http://schemas.openxmlformats.org/drawingml/2006/picture">
+                  <pic:nvPicPr>
+                    <pic:cNvPr id="78737595" name="그림 78737595"/>
+                    <pic:cNvPicPr/>
+                  </pic:nvPicPr>
+                  <pic:blipFill>
+                    <a:blip r:embed="rId9">
+                      <a:extLst>
+                        <a:ext uri="{28A0092B-C50C-407E-A947-70E740481C1C}">
+                          <a14:useLocalDpi xmlns:a14="http://schemas.microsoft.com/office/drawing/2010/main" val="0"/>
+                        </a:ext>
+                      </a:extLst>
+                    </a:blip>
+                    <a:stretch>
+                      <a:fillRect/>
+                    </a:stretch>
+                  </pic:blipFill>
+                  <pic:spPr>
+                    <a:xfrm>
+                      <a:off x="0" y="0"/>
+                      <a:ext cx="4445000" cy="2984500"/>
+                    </a:xfrm>
+                    <a:prstGeom prst="rect">
+                      <a:avLst/>
+                    </a:prstGeom>
+                  </pic:spPr>
+                </pic:pic>
+              </a:graphicData>
+            </a:graphic>
+          </wp:inline>
+        </w:drawing>
+      </w:r>
+    </w:p>
+    <w:p>
+      <w:pPr>
+        <w:rPr>
+          <w:rFonts w:hint="eastAsia"/>
+          <w:b/>
+          <w:bCs/>
+          <w:sz w:val="24"/>
+          <w:szCs w:val="24"/>
+        </w:rPr>
+      </w:pPr>
+    </w:p>
+    <w:p>
+      <w:pPr>
+        <w:rPr>
+          <w:rFonts w:hint="eastAsia"/>
+          <w:b/>
+          <w:bCs/>
+          <w:sz w:val="24"/>
+          <w:szCs w:val="24"/>
+        </w:rPr>
+      </w:pPr>
+      <w:r>
+        <w:rPr>
+          <w:rFonts w:hint="eastAsia"/>
+          <w:b/>
+          <w:bCs/>
+          <w:sz w:val="32"/>
+          <w:szCs w:val="32"/>
+        </w:rPr>
+        <w:t>E</w:t>
+      </w:r>
+      <w:r>
+        <w:rPr>
+          <w:b/>
+          <w:bCs/>
+          <w:sz w:val="32"/>
+          <w:szCs w:val="32"/>
+        </w:rPr>
+        <w:t>RD</w:t>
+      </w:r>
+    </w:p>
+    <w:p>
+      <w:pPr>
+        <w:rPr>
+          <w:b/>
+          <w:bCs/>
+          <w:sz w:val="24"/>
+          <w:szCs w:val="24"/>
+        </w:rPr>
+      </w:pPr>
+      <w:r>
+        <w:rPr>
+          <w:b/>
+          <w:bCs/>
+          <w:noProof/>
+          <w:sz w:val="24"/>
+          <w:szCs w:val="24"/>
+        </w:rPr>
+        <w:drawing>
+          <wp:inline distT="0" distB="0" distL="0" distR="0">
+            <wp:extent cx="5731510" cy="3836035"/>
+            <wp:effectExtent l="0" t="0" r="0" b="0"/>
+            <wp:docPr id="259122092" name="그림 8"/>
+            <wp:cNvGraphicFramePr>
+              <a:graphicFrameLocks xmlns:a="http://schemas.openxmlformats.org/drawingml/2006/main" noChangeAspect="1"/>
+            </wp:cNvGraphicFramePr>
+            <a:graphic xmlns:a="http://schemas.openxmlformats.org/drawingml/2006/main">
+              <a:graphicData uri="http://schemas.openxmlformats.org/drawingml/2006/picture">
+                <pic:pic xmlns:pic="http://schemas.openxmlformats.org/drawingml/2006/picture">
+                  <pic:nvPicPr>
+                    <pic:cNvPr id="259122092" name="그림 259122092"/>
+                    <pic:cNvPicPr/>
+                  </pic:nvPicPr>
+                  <pic:blipFill>
+                    <a:blip r:embed="rId10">
+                      <a:extLst>
+                        <a:ext uri="{28A0092B-C50C-407E-A947-70E740481C1C}">
+                          <a14:useLocalDpi xmlns:a14="http://schemas.microsoft.com/office/drawing/2010/main" val="0"/>
+                        </a:ext>
+                      </a:extLst>
+                    </a:blip>
+                    <a:stretch>
+                      <a:fillRect/>
+                    </a:stretch>
+                  </pic:blipFill>
+                  <pic:spPr>
+                    <a:xfrm>
+                      <a:off x="0" y="0"/>
+                      <a:ext cx="5731510" cy="3836035"/>
+                    </a:xfrm>
+                    <a:prstGeom prst="rect">
+                      <a:avLst/>
+                    </a:prstGeom>
+                  </pic:spPr>
+                </pic:pic>
+              </a:graphicData>
+            </a:graphic>
+          </wp:inline>
+        </w:drawing>
+      </w:r>
+    </w:p>
+    <w:p>
+      <w:pPr>
+        <w:rPr>
+          <w:rFonts w:hint="eastAsia"/>
+          <w:b/>
+          <w:bCs/>
+          <w:sz w:val="24"/>
+          <w:szCs w:val="24"/>
+        </w:rPr>
+      </w:pPr>
+    </w:p>
+    <w:p>
+      <w:pPr>
+        <w:rPr>
+          <w:b/>
+          <w:bCs/>
+          <w:sz w:val="32"/>
+          <w:szCs w:val="32"/>
+        </w:rPr>
+      </w:pPr>
+      <w:r>
+        <w:rPr>
+          <w:b/>
+          <w:bCs/>
+          <w:sz w:val="32"/>
+          <w:szCs w:val="32"/>
+        </w:rPr>
+        <w:lastRenderedPageBreak/>
+        <w:t xml:space="preserve">Class </w:t>
+      </w:r>
+      <w:r>
+        <w:rPr>
+          <w:b/>
+          <w:bCs/>
+          <w:sz w:val="32"/>
+          <w:szCs w:val="32"/>
+        </w:rPr>
+        <w:t>Diagram</w:t>
+      </w:r>
+    </w:p>
+    <w:p>
+      <w:pPr>
+        <w:rPr>
+          <w:b/>
+          <w:bCs/>
+          <w:sz w:val="24"/>
+          <w:szCs w:val="24"/>
+        </w:rPr>
+      </w:pPr>
+      <w:r>
+        <w:rPr>
+          <w:rFonts w:hint="eastAsia"/>
+          <w:b/>
+          <w:bCs/>
+          <w:sz w:val="24"/>
+          <w:szCs w:val="24"/>
+        </w:rPr>
+        <w:t>회원 관리</w:t>
+      </w:r>
+    </w:p>
+    <w:p>
+      <w:pPr>
+        <w:rPr>
+          <w:rFonts w:hint="eastAsia"/>
+          <w:b/>
+          <w:bCs/>
+          <w:sz w:val="24"/>
+          <w:szCs w:val="24"/>
+        </w:rPr>
+      </w:pPr>
+      <w:r>
+        <w:rPr>
+          <w:rFonts w:hint="eastAsia"/>
+          <w:b/>
+          <w:bCs/>
+          <w:noProof/>
+          <w:sz w:val="24"/>
+          <w:szCs w:val="24"/>
+        </w:rPr>
+        <w:drawing>
+          <wp:inline distT="0" distB="0" distL="0" distR="0">
+            <wp:extent cx="5731510" cy="4418965"/>
+            <wp:effectExtent l="0" t="0" r="0" b="635"/>
+            <wp:docPr id="1712060662" name="그림 9"/>
+            <wp:cNvGraphicFramePr>
+              <a:graphicFrameLocks xmlns:a="http://schemas.openxmlformats.org/drawingml/2006/main" noChangeAspect="1"/>
+            </wp:cNvGraphicFramePr>
+            <a:graphic xmlns:a="http://schemas.openxmlformats.org/drawingml/2006/main">
+              <a:graphicData uri="http://schemas.openxmlformats.org/drawingml/2006/picture">
+                <pic:pic xmlns:pic="http://schemas.openxmlformats.org/drawingml/2006/picture">
+                  <pic:nvPicPr>
+                    <pic:cNvPr id="1712060662" name="그림 1712060662"/>
+                    <pic:cNvPicPr/>
+                  </pic:nvPicPr>
+                  <pic:blipFill>
+                    <a:blip r:embed="rId11">
+                      <a:extLst>
+                        <a:ext uri="{28A0092B-C50C-407E-A947-70E740481C1C}">
+                          <a14:useLocalDpi xmlns:a14="http://schemas.microsoft.com/office/drawing/2010/main" val="0"/>
+                        </a:ext>
+                      </a:extLst>
+                    </a:blip>
+                    <a:stretch>
+                      <a:fillRect/>
+                    </a:stretch>
+                  </pic:blipFill>
+                  <pic:spPr>
+                    <a:xfrm>
+                      <a:off x="0" y="0"/>
+                      <a:ext cx="5731510" cy="4418965"/>
+                    </a:xfrm>
+                    <a:prstGeom prst="rect">
+                      <a:avLst/>
+                    </a:prstGeom>
+                  </pic:spPr>
+                </pic:pic>
+              </a:graphicData>
+            </a:graphic>
+          </wp:inline>
+        </w:drawing>
+      </w:r>
+    </w:p>
+    <w:p>
+      <w:pPr>
+        <w:rPr>
+          <w:b/>
+          <w:bCs/>
+          <w:sz w:val="24"/>
+          <w:szCs w:val="24"/>
+        </w:rPr>
+      </w:pPr>
+    </w:p>
+    <w:p>
+      <w:pPr>
+        <w:rPr>
+          <w:b/>
+          <w:bCs/>
+          <w:sz w:val="24"/>
+          <w:szCs w:val="24"/>
+        </w:rPr>
+      </w:pPr>
+    </w:p>
+    <w:p>
+      <w:pPr>
+        <w:rPr>
+          <w:b/>
+          <w:bCs/>
+          <w:sz w:val="24"/>
+          <w:szCs w:val="24"/>
+        </w:rPr>
+      </w:pPr>
+    </w:p>
+    <w:p>
+      <w:pPr>
+        <w:rPr>
+          <w:b/>
+          <w:bCs/>
+          <w:sz w:val="24"/>
+          <w:szCs w:val="24"/>
+        </w:rPr>
+      </w:pPr>
+    </w:p>
+    <w:p>
+      <w:pPr>
+        <w:rPr>
+          <w:b/>
+          <w:bCs/>
+          <w:sz w:val="24"/>
+          <w:szCs w:val="24"/>
+        </w:rPr>
+      </w:pPr>
+    </w:p>
+    <w:p>
+      <w:pPr>
+        <w:rPr>
+          <w:b/>
+          <w:bCs/>
+          <w:sz w:val="24"/>
+          <w:szCs w:val="24"/>
+        </w:rPr>
+      </w:pPr>
+    </w:p>
+    <w:p>
+      <w:pPr>
+        <w:rPr>
+          <w:b/>
+          <w:bCs/>
+          <w:sz w:val="24"/>
+          <w:szCs w:val="24"/>
+        </w:rPr>
+      </w:pPr>
+    </w:p>
+    <w:p>
+      <w:pPr>
+        <w:rPr>
+          <w:b/>
+          <w:bCs/>
+          <w:sz w:val="24"/>
+          <w:szCs w:val="24"/>
+        </w:rPr>
+      </w:pPr>
+    </w:p>
+    <w:p>
+      <w:pPr>
+        <w:rPr>
+          <w:b/>
+          <w:bCs/>
+          <w:sz w:val="24"/>
+          <w:szCs w:val="24"/>
+        </w:rPr>
+      </w:pPr>
+      <w:r>
+        <w:rPr>
+          <w:rFonts w:hint="eastAsia"/>
+          <w:b/>
+          <w:bCs/>
+          <w:sz w:val="24"/>
+          <w:szCs w:val="24"/>
+        </w:rPr>
+        <w:lastRenderedPageBreak/>
+        <w:t>지역별 여행지</w:t>
+      </w:r>
+    </w:p>
+    <w:p>
+      <w:pPr>
+        <w:rPr>
+          <w:rFonts w:hint="eastAsia"/>
+          <w:b/>
+          <w:bCs/>
+          <w:sz w:val="24"/>
+          <w:szCs w:val="24"/>
+        </w:rPr>
+      </w:pPr>
+      <w:r>
+        <w:rPr>
+          <w:rFonts w:hint="eastAsia"/>
+          <w:b/>
+          <w:bCs/>
+          <w:noProof/>
+          <w:sz w:val="24"/>
+          <w:szCs w:val="24"/>
+        </w:rPr>
+        <w:drawing>
+          <wp:inline distT="0" distB="0" distL="0" distR="0">
+            <wp:extent cx="5731510" cy="3220720"/>
+            <wp:effectExtent l="0" t="0" r="0" b="5080"/>
+            <wp:docPr id="289249505" name="그림 10"/>
+            <wp:cNvGraphicFramePr>
+              <a:graphicFrameLocks xmlns:a="http://schemas.openxmlformats.org/drawingml/2006/main" noChangeAspect="1"/>
+            </wp:cNvGraphicFramePr>
+            <a:graphic xmlns:a="http://schemas.openxmlformats.org/drawingml/2006/main">
+              <a:graphicData uri="http://schemas.openxmlformats.org/drawingml/2006/picture">
+                <pic:pic xmlns:pic="http://schemas.openxmlformats.org/drawingml/2006/picture">
+                  <pic:nvPicPr>
+                    <pic:cNvPr id="289249505" name="그림 289249505"/>
+                    <pic:cNvPicPr/>
+                  </pic:nvPicPr>
+                  <pic:blipFill>
+                    <a:blip r:embed="rId12">
+                      <a:extLst>
+                        <a:ext uri="{28A0092B-C50C-407E-A947-70E740481C1C}">
+                          <a14:useLocalDpi xmlns:a14="http://schemas.microsoft.com/office/drawing/2010/main" val="0"/>
+                        </a:ext>
+                      </a:extLst>
+                    </a:blip>
+                    <a:stretch>
+                      <a:fillRect/>
+                    </a:stretch>
+                  </pic:blipFill>
+                  <pic:spPr>
+                    <a:xfrm>
+                      <a:off x="0" y="0"/>
+                      <a:ext cx="5731510" cy="3220720"/>
+                    </a:xfrm>
+                    <a:prstGeom prst="rect">
+                      <a:avLst/>
+                    </a:prstGeom>
+                  </pic:spPr>
+                </pic:pic>
+              </a:graphicData>
+            </a:graphic>
+          </wp:inline>
+        </w:drawing>
+      </w:r>
+    </w:p>
+    <w:p>
+      <w:pPr>
+        <w:rPr>
+          <w:b/>
+          <w:bCs/>
+          <w:sz w:val="24"/>
+          <w:szCs w:val="24"/>
+        </w:rPr>
+      </w:pPr>
+      <w:r>
+        <w:rPr>
+          <w:rFonts w:hint="eastAsia"/>
+          <w:b/>
+          <w:bCs/>
+          <w:sz w:val="24"/>
+          <w:szCs w:val="24"/>
+        </w:rPr>
+        <w:t>여행 계획</w:t>
+      </w:r>
+    </w:p>
+    <w:p>
+      <w:pPr>
+        <w:rPr>
+          <w:rFonts w:hint="eastAsia"/>
+          <w:b/>
+          <w:bCs/>
+          <w:sz w:val="24"/>
+          <w:szCs w:val="24"/>
+        </w:rPr>
+      </w:pPr>
+      <w:r>
+        <w:rPr>
+          <w:rFonts w:hint="eastAsia"/>
+          <w:b/>
+          <w:bCs/>
+          <w:noProof/>
+          <w:sz w:val="24"/>
+          <w:szCs w:val="24"/>
+        </w:rPr>
+        <w:drawing>
+          <wp:inline distT="0" distB="0" distL="0" distR="0">
+            <wp:extent cx="5731510" cy="3094990"/>
+            <wp:effectExtent l="0" t="0" r="0" b="3810"/>
+            <wp:docPr id="1878267557" name="그림 11"/>
+            <wp:cNvGraphicFramePr>
+              <a:graphicFrameLocks xmlns:a="http://schemas.openxmlformats.org/drawingml/2006/main" noChangeAspect="1"/>
+            </wp:cNvGraphicFramePr>
+            <a:graphic xmlns:a="http://schemas.openxmlformats.org/drawingml/2006/main">
+              <a:graphicData uri="http://schemas.openxmlformats.org/drawingml/2006/picture">
+                <pic:pic xmlns:pic="http://schemas.openxmlformats.org/drawingml/2006/picture">
+                  <pic:nvPicPr>
+                    <pic:cNvPr id="1878267557" name="그림 1878267557"/>
+                    <pic:cNvPicPr/>
+                  </pic:nvPicPr>
+                  <pic:blipFill>
+                    <a:blip r:embed="rId13">
+                      <a:extLst>
+                        <a:ext uri="{28A0092B-C50C-407E-A947-70E740481C1C}">
+                          <a14:useLocalDpi xmlns:a14="http://schemas.microsoft.com/office/drawing/2010/main" val="0"/>
+                        </a:ext>
+                      </a:extLst>
+                    </a:blip>
+                    <a:stretch>
+                      <a:fillRect/>
+                    </a:stretch>
+                  </pic:blipFill>
+                  <pic:spPr>
+                    <a:xfrm>
+                      <a:off x="0" y="0"/>
+                      <a:ext cx="5731510" cy="3094990"/>
+                    </a:xfrm>
+                    <a:prstGeom prst="rect">
+                      <a:avLst/>
+                    </a:prstGeom>
+                  </pic:spPr>
+                </pic:pic>
+              </a:graphicData>
+            </a:graphic>
+          </wp:inline>
+        </w:drawing>
+      </w:r>
+    </w:p>
+    <w:p>
+      <w:pPr>
+        <w:rPr>
+          <w:b/>
+          <w:bCs/>
+          <w:sz w:val="24"/>
+          <w:szCs w:val="24"/>
+        </w:rPr>
+      </w:pPr>
+    </w:p>
+    <w:p>
+      <w:pPr>
+        <w:rPr>
+          <w:b/>
+          <w:bCs/>
+          <w:sz w:val="24"/>
+          <w:szCs w:val="24"/>
+        </w:rPr>
+      </w:pPr>
+    </w:p>
+    <w:p>
+      <w:pPr>
+        <w:rPr>
+          <w:b/>
+          <w:bCs/>
+          <w:sz w:val="24"/>
+          <w:szCs w:val="24"/>
+        </w:rPr>
+      </w:pPr>
+    </w:p>
+    <w:p>
+      <w:pPr>
+        <w:rPr>
+          <w:b/>
+          <w:bCs/>
+          <w:sz w:val="24"/>
+          <w:szCs w:val="24"/>
+        </w:rPr>
+      </w:pPr>
+      <w:proofErr w:type="spellStart"/>
+      <w:r>
+        <w:rPr>
+          <w:rFonts w:hint="eastAsia"/>
+          <w:b/>
+          <w:bCs/>
+          <w:sz w:val="24"/>
+          <w:szCs w:val="24"/>
+        </w:rPr>
+        <w:lastRenderedPageBreak/>
+        <w:t>핫플레이스</w:t>
+      </w:r>
+      <w:proofErr w:type="spellEnd"/>
+    </w:p>
+    <w:p>
+      <w:pPr>
+        <w:rPr>
+          <w:rFonts w:hint="eastAsia"/>
+          <w:b/>
+          <w:bCs/>
+          <w:sz w:val="24"/>
+          <w:szCs w:val="24"/>
+        </w:rPr>
+      </w:pPr>
+      <w:r>
+        <w:rPr>
+          <w:rFonts w:hint="eastAsia"/>
+          <w:b/>
+          <w:bCs/>
+          <w:noProof/>
+          <w:sz w:val="24"/>
+          <w:szCs w:val="24"/>
+        </w:rPr>
+        <w:drawing>
+          <wp:inline distT="0" distB="0" distL="0" distR="0">
+            <wp:extent cx="5731510" cy="3650615"/>
+            <wp:effectExtent l="0" t="0" r="0" b="0"/>
+            <wp:docPr id="981925784" name="그림 12"/>
+            <wp:cNvGraphicFramePr>
+              <a:graphicFrameLocks xmlns:a="http://schemas.openxmlformats.org/drawingml/2006/main" noChangeAspect="1"/>
+            </wp:cNvGraphicFramePr>
+            <a:graphic xmlns:a="http://schemas.openxmlformats.org/drawingml/2006/main">
+              <a:graphicData uri="http://schemas.openxmlformats.org/drawingml/2006/picture">
+                <pic:pic xmlns:pic="http://schemas.openxmlformats.org/drawingml/2006/picture">
+                  <pic:nvPicPr>
+                    <pic:cNvPr id="981925784" name="그림 981925784"/>
+                    <pic:cNvPicPr/>
+                  </pic:nvPicPr>
+                  <pic:blipFill>
+                    <a:blip r:embed="rId14">
+                      <a:extLst>
+                        <a:ext uri="{28A0092B-C50C-407E-A947-70E740481C1C}">
+                          <a14:useLocalDpi xmlns:a14="http://schemas.microsoft.com/office/drawing/2010/main" val="0"/>
+                        </a:ext>
+                      </a:extLst>
+                    </a:blip>
+                    <a:stretch>
+                      <a:fillRect/>
+                    </a:stretch>
+                  </pic:blipFill>
+                  <pic:spPr>
+                    <a:xfrm>
+                      <a:off x="0" y="0"/>
+                      <a:ext cx="5731510" cy="3650615"/>
+                    </a:xfrm>
+                    <a:prstGeom prst="rect">
+                      <a:avLst/>
+                    </a:prstGeom>
+                  </pic:spPr>
+                </pic:pic>
+              </a:graphicData>
+            </a:graphic>
+          </wp:inline>
+        </w:drawing>
+      </w:r>
+    </w:p>
+    <w:p>
+      <w:pPr>
+        <w:rPr>
+          <w:rFonts w:hint="eastAsia"/>
+          <w:b/>
+          <w:bCs/>
+          <w:sz w:val="24"/>
+          <w:szCs w:val="24"/>
+        </w:rPr>
+      </w:pPr>
+      <w:r>
+        <w:rPr>
+          <w:rFonts w:hint="eastAsia"/>
+          <w:b/>
+          <w:bCs/>
+          <w:sz w:val="24"/>
+          <w:szCs w:val="24"/>
+        </w:rPr>
+        <w:t>Q</w:t>
+      </w:r>
+      <w:r>
+        <w:rPr>
+          <w:b/>
+          <w:bCs/>
+          <w:sz w:val="24"/>
+          <w:szCs w:val="24"/>
+        </w:rPr>
+        <w:t xml:space="preserve">&amp;A </w:t>
+      </w:r>
+      <w:r>
+        <w:rPr>
+          <w:rFonts w:hint="eastAsia"/>
+          <w:b/>
+          <w:bCs/>
+          <w:sz w:val="24"/>
+          <w:szCs w:val="24"/>
+        </w:rPr>
+        <w:t>게시판</w:t>
+      </w:r>
+    </w:p>
+    <w:p>
+      <w:pPr>
+        <w:rPr>
+          <w:b/>
+          <w:bCs/>
+          <w:sz w:val="24"/>
+          <w:szCs w:val="24"/>
+        </w:rPr>
+      </w:pPr>
+      <w:r>
+        <w:rPr>
+          <w:rFonts w:hint="eastAsia"/>
+          <w:b/>
+          <w:bCs/>
+          <w:noProof/>
+          <w:sz w:val="24"/>
+          <w:szCs w:val="24"/>
+        </w:rPr>
+        <w:drawing>
+          <wp:inline distT="0" distB="0" distL="0" distR="0">
+            <wp:extent cx="5731510" cy="3604895"/>
+            <wp:effectExtent l="0" t="0" r="0" b="1905"/>
+            <wp:docPr id="1141777612" name="그림 13"/>
+            <wp:cNvGraphicFramePr>
+              <a:graphicFrameLocks xmlns:a="http://schemas.openxmlformats.org/drawingml/2006/main" noChangeAspect="1"/>
+            </wp:cNvGraphicFramePr>
+            <a:graphic xmlns:a="http://schemas.openxmlformats.org/drawingml/2006/main">
+              <a:graphicData uri="http://schemas.openxmlformats.org/drawingml/2006/picture">
+                <pic:pic xmlns:pic="http://schemas.openxmlformats.org/drawingml/2006/picture">
+                  <pic:nvPicPr>
+                    <pic:cNvPr id="1141777612" name="그림 1141777612"/>
+                    <pic:cNvPicPr/>
+                  </pic:nvPicPr>
+                  <pic:blipFill>
+                    <a:blip r:embed="rId15">
+                      <a:extLst>
+                        <a:ext uri="{28A0092B-C50C-407E-A947-70E740481C1C}">
+                          <a14:useLocalDpi xmlns:a14="http://schemas.microsoft.com/office/drawing/2010/main" val="0"/>
+                        </a:ext>
+                      </a:extLst>
+                    </a:blip>
+                    <a:stretch>
+                      <a:fillRect/>
+                    </a:stretch>
+                  </pic:blipFill>
+                  <pic:spPr>
+                    <a:xfrm>
+                      <a:off x="0" y="0"/>
+                      <a:ext cx="5731510" cy="3604895"/>
+                    </a:xfrm>
+                    <a:prstGeom prst="rect">
+                      <a:avLst/>
+                    </a:prstGeom>
+                  </pic:spPr>
+                </pic:pic>
+              </a:graphicData>
+            </a:graphic>
+          </wp:inline>
+        </w:drawing>
+      </w:r>
+    </w:p>
+    <w:p>
+      <w:pPr>
+        <w:rPr>
+          <w:b/>
+          <w:bCs/>
+          <w:sz w:val="24"/>
+          <w:szCs w:val="24"/>
+        </w:rPr>
+      </w:pPr>
+    </w:p>
+    <w:p>
+      <w:pPr>
+        <w:rPr>
+          <w:b/>
+          <w:bCs/>
+          <w:sz w:val="24"/>
+          <w:szCs w:val="24"/>
+        </w:rPr>
+      </w:pPr>
+      <w:r>
+        <w:rPr>
+          <w:rFonts w:hint="eastAsia"/>
+          <w:b/>
+          <w:bCs/>
+          <w:sz w:val="24"/>
+          <w:szCs w:val="24"/>
+        </w:rPr>
+        <w:lastRenderedPageBreak/>
+        <w:t>댓글</w:t>
+      </w:r>
+    </w:p>
+    <w:p>
+      <w:pPr>
+        <w:rPr>
+          <w:b/>
+          <w:bCs/>
+          <w:sz w:val="24"/>
+          <w:szCs w:val="24"/>
+        </w:rPr>
+      </w:pPr>
+      <w:r>
+        <w:rPr>
+          <w:rFonts w:hint="eastAsia"/>
+          <w:b/>
+          <w:bCs/>
+          <w:noProof/>
+          <w:sz w:val="24"/>
+          <w:szCs w:val="24"/>
+        </w:rPr>
+        <w:drawing>
+          <wp:inline distT="0" distB="0" distL="0" distR="0">
+            <wp:extent cx="5731510" cy="4111625"/>
+            <wp:effectExtent l="0" t="0" r="0" b="3175"/>
+            <wp:docPr id="198281057" name="그림 14"/>
+            <wp:cNvGraphicFramePr>
+              <a:graphicFrameLocks xmlns:a="http://schemas.openxmlformats.org/drawingml/2006/main" noChangeAspect="1"/>
+            </wp:cNvGraphicFramePr>
+            <a:graphic xmlns:a="http://schemas.openxmlformats.org/drawingml/2006/main">
+              <a:graphicData uri="http://schemas.openxmlformats.org/drawingml/2006/picture">
+                <pic:pic xmlns:pic="http://schemas.openxmlformats.org/drawingml/2006/picture">
+                  <pic:nvPicPr>
+                    <pic:cNvPr id="198281057" name="그림 198281057"/>
+                    <pic:cNvPicPr/>
+                  </pic:nvPicPr>
+                  <pic:blipFill>
+                    <a:blip r:embed="rId16">
+                      <a:extLst>
+                        <a:ext uri="{28A0092B-C50C-407E-A947-70E740481C1C}">
+                          <a14:useLocalDpi xmlns:a14="http://schemas.microsoft.com/office/drawing/2010/main" val="0"/>
+                        </a:ext>
+                      </a:extLst>
+                    </a:blip>
+                    <a:stretch>
+                      <a:fillRect/>
+                    </a:stretch>
+                  </pic:blipFill>
+                  <pic:spPr>
+                    <a:xfrm>
+                      <a:off x="0" y="0"/>
+                      <a:ext cx="5731510" cy="4111625"/>
+                    </a:xfrm>
+                    <a:prstGeom prst="rect">
+                      <a:avLst/>
+                    </a:prstGeom>
+                  </pic:spPr>
+                </pic:pic>
+              </a:graphicData>
+            </a:graphic>
+          </wp:inline>
+        </w:drawing>
+      </w:r>
+    </w:p>
+    <w:p>
+      <w:pPr>
+        <w:rPr>
+          <w:b/>
+          <w:bCs/>
+          <w:sz w:val="24"/>
+          <w:szCs w:val="24"/>
+        </w:rPr>
+      </w:pPr>
+      <w:r>
+        <w:rPr>
+          <w:rFonts w:hint="eastAsia"/>
+          <w:b/>
+          <w:bCs/>
+          <w:sz w:val="24"/>
+          <w:szCs w:val="24"/>
+        </w:rPr>
+        <w:t>기타</w:t>
+      </w:r>
+    </w:p>
+    <w:p>
+      <w:pPr>
+        <w:rPr>
+          <w:rFonts w:hint="eastAsia"/>
+          <w:b/>
+          <w:bCs/>
+          <w:sz w:val="24"/>
+          <w:szCs w:val="24"/>
+        </w:rPr>
+      </w:pPr>
+      <w:r>
+        <w:rPr>
+          <w:rFonts w:hint="eastAsia"/>
+          <w:b/>
+          <w:bCs/>
+          <w:noProof/>
+          <w:sz w:val="24"/>
+          <w:szCs w:val="24"/>
+        </w:rPr>
+        <w:drawing>
+          <wp:inline distT="0" distB="0" distL="0" distR="0">
+            <wp:extent cx="5731510" cy="3324860"/>
+            <wp:effectExtent l="0" t="0" r="0" b="2540"/>
+            <wp:docPr id="960006025" name="그림 15"/>
+            <wp:cNvGraphicFramePr>
+              <a:graphicFrameLocks xmlns:a="http://schemas.openxmlformats.org/drawingml/2006/main" noChangeAspect="1"/>
+            </wp:cNvGraphicFramePr>
+            <a:graphic xmlns:a="http://schemas.openxmlformats.org/drawingml/2006/main">
+              <a:graphicData uri="http://schemas.openxmlformats.org/drawingml/2006/picture">
+                <pic:pic xmlns:pic="http://schemas.openxmlformats.org/drawingml/2006/picture">
+                  <pic:nvPicPr>
+                    <pic:cNvPr id="960006025" name="그림 960006025"/>
+                    <pic:cNvPicPr/>
+                  </pic:nvPicPr>
+                  <pic:blipFill>
+                    <a:blip r:embed="rId17">
+                      <a:extLst>
+                        <a:ext uri="{28A0092B-C50C-407E-A947-70E740481C1C}">
+                          <a14:useLocalDpi xmlns:a14="http://schemas.microsoft.com/office/drawing/2010/main" val="0"/>
+                        </a:ext>
+                      </a:extLst>
+                    </a:blip>
+                    <a:stretch>
+                      <a:fillRect/>
+                    </a:stretch>
+                  </pic:blipFill>
+                  <pic:spPr>
+                    <a:xfrm>
+                      <a:off x="0" y="0"/>
+                      <a:ext cx="5731510" cy="3324860"/>
+                    </a:xfrm>
+                    <a:prstGeom prst="rect">
+                      <a:avLst/>
+                    </a:prstGeom>
+                  </pic:spPr>
+                </pic:pic>
+              </a:graphicData>
+            </a:graphic>
+          </wp:inline>
+        </w:drawing>
+      </w:r>
+    </w:p>
     <w:sectPr>
       <w:pgSz w:w="11906" w:h="16838"/>
       <w:pgMar w:top="1701" w:right="1440" w:bottom="1440" w:left="1440" w:header="851" w:footer="992" w:gutter="0"/>
@@ -6253,7 +7648,7 @@
 </file>
 
 <file path=word/numbering.xml><?xml version="1.0" encoding="utf-8"?>
-<w:numbering xmlns:wpc="http://schemas.microsoft.com/office/word/2010/wordprocessingCanvas" xmlns:cx="http://schemas.microsoft.com/office/drawing/2014/chartex" xmlns:mc="http://schemas.openxmlformats.org/markup-compatibility/2006" xmlns:o="urn:schemas-microsoft-com:office:office" xmlns:r="http://schemas.openxmlformats.org/officeDocument/2006/relationships" xmlns:m="http://schemas.openxmlformats.org/officeDocument/2006/math" xmlns:v="urn:schemas-microsoft-com:vml" xmlns:wp14="http://schemas.microsoft.com/office/word/2010/wordprocessingDrawing" xmlns:wp="http://schemas.openxmlformats.org/drawingml/2006/wordprocessingDrawing" xmlns:w10="urn:schemas-microsoft-com:office:word" xmlns:w="http://schemas.openxmlformats.org/wordprocessingml/2006/main" xmlns:w14="http://schemas.microsoft.com/office/word/2010/wordml" xmlns:w15="http://schemas.microsoft.com/office/word/2012/wordml" xmlns:w16se="http://schemas.microsoft.com/office/word/2015/wordml/symex" xmlns:wpg="http://schemas.microsoft.com/office/word/2010/wordprocessingGroup" xmlns:wpi="http://schemas.microsoft.com/office/word/2010/wordprocessingInk" xmlns:wne="http://schemas.microsoft.com/office/word/2006/wordml" xmlns:wps="http://schemas.microsoft.com/office/word/2010/wordprocessingShape" mc:Ignorable="w14 w15 w16se wp14">
+<w:numbering xmlns:wpc="http://schemas.microsoft.com/office/word/2010/wordprocessingCanvas" xmlns:cx="http://schemas.microsoft.com/office/drawing/2014/chartex" xmlns:cx1="http://schemas.microsoft.com/office/drawing/2015/9/8/chartex" xmlns:cx2="http://schemas.microsoft.com/office/drawing/2015/10/21/chartex" xmlns:cx3="http://schemas.microsoft.com/office/drawing/2016/5/9/chartex" xmlns:cx4="http://schemas.microsoft.com/office/drawing/2016/5/10/chartex" xmlns:cx5="http://schemas.microsoft.com/office/drawing/2016/5/11/chartex" xmlns:cx6="http://schemas.microsoft.com/office/drawing/2016/5/12/chartex" xmlns:cx7="http://schemas.microsoft.com/office/drawing/2016/5/13/chartex" xmlns:cx8="http://schemas.microsoft.com/office/drawing/2016/5/14/chartex" xmlns:mc="http://schemas.openxmlformats.org/markup-compatibility/2006" xmlns:aink="http://schemas.microsoft.com/office/drawing/2016/ink" xmlns:am3d="http://schemas.microsoft.com/office/drawing/2017/model3d" xmlns:o="urn:schemas-microsoft-com:office:office" xmlns:oel="http://schemas.microsoft.com/office/2019/extlst" xmlns:r="http://schemas.openxmlformats.org/officeDocument/2006/relationships" xmlns:m="http://schemas.openxmlformats.org/officeDocument/2006/math" xmlns:v="urn:schemas-microsoft-com:vml" xmlns:wp14="http://schemas.microsoft.com/office/word/2010/wordprocessingDrawing" xmlns:wp="http://schemas.openxmlformats.org/drawingml/2006/wordprocessingDrawing" xmlns:w10="urn:schemas-microsoft-com:office:word" xmlns:w="http://schemas.openxmlformats.org/wordprocessingml/2006/main" xmlns:w14="http://schemas.microsoft.com/office/word/2010/wordml" xmlns:w15="http://schemas.microsoft.com/office/word/2012/wordml" xmlns:w16cex="http://schemas.microsoft.com/office/word/2018/wordml/cex" xmlns:w16cid="http://schemas.microsoft.com/office/word/2016/wordml/cid" xmlns:w16="http://schemas.microsoft.com/office/word/2018/wordml" xmlns:w16sdtdh="http://schemas.microsoft.com/office/word/2020/wordml/sdtdatahash" xmlns:w16se="http://schemas.microsoft.com/office/word/2015/wordml/symex" xmlns:wpg="http://schemas.microsoft.com/office/word/2010/wordprocessingGroup" xmlns:wpi="http://schemas.microsoft.com/office/word/2010/wordprocessingInk" xmlns:wne="http://schemas.microsoft.com/office/word/2006/wordml" xmlns:wps="http://schemas.microsoft.com/office/word/2010/wordprocessingShape" mc:Ignorable="w14 w15 w16se w16cid w16 w16cex w16sdtdh wp14">
   <w:abstractNum w:abstractNumId="0" w15:restartNumberingAfterBreak="0">
     <w:nsid w:val="02A94AB0"/>
     <w:multiLevelType w:val="multilevel"/>
@@ -6491,17 +7886,17 @@
       </w:pPr>
     </w:lvl>
   </w:abstractNum>
-  <w:num w:numId="1">
+  <w:num w:numId="1" w16cid:durableId="896278611">
     <w:abstractNumId w:val="0"/>
   </w:num>
-  <w:num w:numId="2">
+  <w:num w:numId="2" w16cid:durableId="1173447826">
     <w:abstractNumId w:val="1"/>
   </w:num>
 </w:numbering>
 </file>
 
 <file path=word/styles.xml><?xml version="1.0" encoding="utf-8"?>
-<w:styles xmlns:mc="http://schemas.openxmlformats.org/markup-compatibility/2006" xmlns:r="http://schemas.openxmlformats.org/officeDocument/2006/relationships" xmlns:w="http://schemas.openxmlformats.org/wordprocessingml/2006/main" xmlns:w14="http://schemas.microsoft.com/office/word/2010/wordml" xmlns:w15="http://schemas.microsoft.com/office/word/2012/wordml" xmlns:w16se="http://schemas.microsoft.com/office/word/2015/wordml/symex" mc:Ignorable="w14 w15 w16se">
+<w:styles xmlns:mc="http://schemas.openxmlformats.org/markup-compatibility/2006" xmlns:r="http://schemas.openxmlformats.org/officeDocument/2006/relationships" xmlns:w="http://schemas.openxmlformats.org/wordprocessingml/2006/main" xmlns:w14="http://schemas.microsoft.com/office/word/2010/wordml" xmlns:w15="http://schemas.microsoft.com/office/word/2012/wordml" xmlns:w16cex="http://schemas.microsoft.com/office/word/2018/wordml/cex" xmlns:w16cid="http://schemas.microsoft.com/office/word/2016/wordml/cid" xmlns:w16="http://schemas.microsoft.com/office/word/2018/wordml" xmlns:w16sdtdh="http://schemas.microsoft.com/office/word/2020/wordml/sdtdatahash" xmlns:w16se="http://schemas.microsoft.com/office/word/2015/wordml/symex" mc:Ignorable="w14 w15 w16se w16cid w16 w16cex w16sdtdh">
   <w:docDefaults>
     <w:rPrDefault>
       <w:rPr>
@@ -6518,7 +7913,7 @@
       </w:pPr>
     </w:pPrDefault>
   </w:docDefaults>
-  <w:latentStyles w:defLockedState="0" w:defUIPriority="99" w:defSemiHidden="0" w:defUnhideWhenUsed="0" w:defQFormat="0" w:count="371">
+  <w:latentStyles w:defLockedState="0" w:defUIPriority="99" w:defSemiHidden="0" w:defUnhideWhenUsed="0" w:defQFormat="0" w:count="376">
     <w:lsdException w:name="Normal" w:uiPriority="0" w:qFormat="1"/>
     <w:lsdException w:name="heading 1" w:uiPriority="9" w:qFormat="1"/>
     <w:lsdException w:name="heading 2" w:semiHidden="1" w:uiPriority="9" w:unhideWhenUsed="1" w:qFormat="1"/>
@@ -6890,6 +8285,11 @@
     <w:lsdException w:name="List Table 5 Dark Accent 6" w:uiPriority="50"/>
     <w:lsdException w:name="List Table 6 Colorful Accent 6" w:uiPriority="51"/>
     <w:lsdException w:name="List Table 7 Colorful Accent 6" w:uiPriority="52"/>
+    <w:lsdException w:name="Mention" w:semiHidden="1" w:unhideWhenUsed="1"/>
+    <w:lsdException w:name="Smart Hyperlink" w:semiHidden="1" w:unhideWhenUsed="1"/>
+    <w:lsdException w:name="Hashtag" w:semiHidden="1" w:unhideWhenUsed="1"/>
+    <w:lsdException w:name="Unresolved Mention" w:semiHidden="1" w:unhideWhenUsed="1"/>
+    <w:lsdException w:name="Smart Link" w:semiHidden="1" w:unhideWhenUsed="1"/>
   </w:latentStyles>
   <w:style w:type="paragraph" w:default="1" w:styleId="a">
     <w:name w:val="Normal"/>

</xml_diff>